<commit_message>
rudimentary classes with board initialization. test on server?
</commit_message>
<xml_diff>
--- a/JS Project Initial Proposal 2.docx
+++ b/JS Project Initial Proposal 2.docx
@@ -64,7 +64,13 @@
         <w:spacing w:line="240" w:lineRule="auto"/>
       </w:pPr>
       <w:r>
-        <w:t xml:space="preserve">Speed is a simple but adrenaline-packed card game for two players (1 human, 1 AI). Before the game starts, each player has 5 cards in their hand and a 20-card pile to draw from. There are 2 cards in the middle and a reserve of 5 cards each on either side. When the game starts, the middle cards are flipped </w:t>
+        <w:t xml:space="preserve">Speed is a simple but adrenaline-packed card game for two players (1 human, 1 AI). Before the game starts, each player has 5 cards in their hand and a </w:t>
+      </w:r>
+      <w:r>
+        <w:t>15</w:t>
+      </w:r>
+      <w:r>
+        <w:t xml:space="preserve">-card pile to draw from. There are 2 cards in the middle and a reserve of 5 cards each on either side. When the game starts, the middle cards are flipped </w:t>
       </w:r>
       <w:r>
         <w:t xml:space="preserve">to begin their stacks, </w:t>
@@ -81,13 +87,7 @@
         <w:spacing w:line="240" w:lineRule="auto"/>
       </w:pPr>
       <w:r>
-        <w:t xml:space="preserve">The human player can use QWERT to select a card from their hand to play, and click on a stack to play the card if it is valid. They can press the spacebar to draw a card from their pile into their hand. </w:t>
-      </w:r>
-      <w:r>
-        <w:t>At this point, I don’t think I will need any external technologies or libraries, although I may end up wanting to use some to spice things up</w:t>
-      </w:r>
-      <w:r>
-        <w:t>.</w:t>
+        <w:t>The human player can use QWERT to select a card from their hand to play, and click on a stack to play the card if it is valid. They can press the spacebar to draw a card from their pile into their hand. At this point, I don’t think I will need any external technologies or libraries, although I may end up wanting to use some to spice things up.</w:t>
       </w:r>
     </w:p>
     <w:sectPr>

</xml_diff>